<commit_message>
JABG CEDULAS CAMBIOS PRODUCCION, AC, IMG, NAVBAR, ARCHIVOS WORD, CONTROLLADORES INF
</commit_message>
<xml_diff>
--- a/public/bases-word/IS/DESEMPEÑO/Of_IS_PAR_01.docx
+++ b/public/bases-word/IS/DESEMPEÑO/Of_IS_PAR_01.docx
@@ -1431,8 +1431,6 @@
         </w:rPr>
         <w:t>/</w:t>
       </w:r>
-      <w:bookmarkStart w:id="24" w:name="_GoBack"/>
-      <w:bookmarkEnd w:id="24"/>
       <w:r>
         <w:rPr>
           <w:rFonts w:ascii="Regesto Grotesk" w:hAnsi="Regesto Grotesk"/>
@@ -1551,7 +1549,7 @@
           <w:szCs w:val="12"/>
         </w:rPr>
       </w:pPr>
-      <w:bookmarkStart w:id="25" w:name="_Hlk195089892"/>
+      <w:bookmarkStart w:id="24" w:name="_Hlk195089892"/>
     </w:p>
     <w:p>
       <w:pPr>
@@ -1564,7 +1562,7 @@
           <w:szCs w:val="14"/>
         </w:rPr>
       </w:pPr>
-      <w:bookmarkStart w:id="26" w:name="_Hlk195091098"/>
+      <w:bookmarkStart w:id="25" w:name="_Hlk195091098"/>
       <w:r>
         <w:rPr>
           <w:rFonts w:ascii="Regesto Grotesk" w:hAnsi="Regesto Grotesk"/>
@@ -1622,8 +1620,8 @@
         </w:rPr>
       </w:pPr>
     </w:p>
+    <w:bookmarkEnd w:id="24"/>
     <w:bookmarkEnd w:id="25"/>
-    <w:bookmarkEnd w:id="26"/>
     <w:p>
       <w:pPr>
         <w:spacing w:after="0" w:line="276" w:lineRule="auto"/>
@@ -1643,7 +1641,7 @@
         </w:rPr>
         <w:t xml:space="preserve">Elaboró: </w:t>
       </w:r>
-      <w:commentRangeStart w:id="27"/>
+      <w:commentRangeStart w:id="26"/>
       <w:r>
         <w:rPr>
           <w:rFonts w:ascii="Regesto Grotesk" w:hAnsi="Regesto Grotesk"/>
@@ -1670,14 +1668,14 @@
         </w:rPr>
         <w:t>}</w:t>
       </w:r>
-      <w:commentRangeEnd w:id="27"/>
+      <w:commentRangeEnd w:id="26"/>
       <w:r>
         <w:rPr>
           <w:rStyle w:val="Refdecomentario"/>
           <w:rFonts w:ascii="Regesto Grotesk" w:eastAsia="Times New Roman" w:hAnsi="Regesto Grotesk" w:cs="Times New Roman"/>
           <w:lang w:val="es-ES_tradnl" w:eastAsia="es-ES"/>
         </w:rPr>
-        <w:commentReference w:id="27"/>
+        <w:commentReference w:id="26"/>
       </w:r>
       <w:r>
         <w:rPr>
@@ -1696,7 +1694,7 @@
         <w:tab/>
         <w:t xml:space="preserve">Revisó: </w:t>
       </w:r>
-      <w:commentRangeStart w:id="28"/>
+      <w:commentRangeStart w:id="27"/>
       <w:r>
         <w:rPr>
           <w:rFonts w:ascii="Regesto Grotesk" w:hAnsi="Regesto Grotesk"/>
@@ -1731,14 +1729,14 @@
         </w:rPr>
         <w:t>}</w:t>
       </w:r>
-      <w:commentRangeEnd w:id="28"/>
+      <w:commentRangeEnd w:id="27"/>
       <w:r>
         <w:rPr>
           <w:rStyle w:val="Refdecomentario"/>
           <w:rFonts w:ascii="Regesto Grotesk" w:eastAsia="Times New Roman" w:hAnsi="Regesto Grotesk" w:cs="Times New Roman"/>
           <w:lang w:val="es-ES_tradnl" w:eastAsia="es-ES"/>
         </w:rPr>
-        <w:commentReference w:id="28"/>
+        <w:commentReference w:id="27"/>
       </w:r>
       <w:r>
         <w:rPr>
@@ -1748,7 +1746,7 @@
         </w:rPr>
         <w:t>/</w:t>
       </w:r>
-      <w:commentRangeStart w:id="29"/>
+      <w:commentRangeStart w:id="28"/>
       <w:r>
         <w:rPr>
           <w:rFonts w:ascii="Regesto Grotesk" w:hAnsi="Regesto Grotesk"/>
@@ -1775,14 +1773,14 @@
         </w:rPr>
         <w:t>}</w:t>
       </w:r>
-      <w:commentRangeEnd w:id="29"/>
+      <w:commentRangeEnd w:id="28"/>
       <w:r>
         <w:rPr>
           <w:rStyle w:val="Refdecomentario"/>
           <w:rFonts w:ascii="Regesto Grotesk" w:eastAsia="Times New Roman" w:hAnsi="Regesto Grotesk" w:cs="Times New Roman"/>
           <w:lang w:val="es-ES_tradnl" w:eastAsia="es-ES"/>
         </w:rPr>
-        <w:commentReference w:id="29"/>
+        <w:commentReference w:id="28"/>
       </w:r>
       <w:r>
         <w:rPr>
@@ -1816,7 +1814,7 @@
         </w:rPr>
         <w:t xml:space="preserve">Validó: </w:t>
       </w:r>
-      <w:commentRangeStart w:id="30"/>
+      <w:commentRangeStart w:id="29"/>
       <w:r>
         <w:rPr>
           <w:rFonts w:ascii="Regesto Grotesk" w:hAnsi="Regesto Grotesk"/>
@@ -1843,14 +1841,14 @@
         </w:rPr>
         <w:t>}</w:t>
       </w:r>
-      <w:commentRangeEnd w:id="30"/>
+      <w:commentRangeEnd w:id="29"/>
       <w:r>
         <w:rPr>
           <w:rStyle w:val="Refdecomentario"/>
           <w:rFonts w:ascii="Regesto Grotesk" w:eastAsia="Times New Roman" w:hAnsi="Regesto Grotesk" w:cs="Times New Roman"/>
           <w:lang w:val="es-ES_tradnl" w:eastAsia="es-ES"/>
         </w:rPr>
-        <w:commentReference w:id="30"/>
+        <w:commentReference w:id="29"/>
       </w:r>
     </w:p>
     <w:p>
@@ -1866,8 +1864,12 @@
       </w:pPr>
     </w:p>
     <w:sectPr>
-      <w:headerReference w:type="default" r:id="rId10"/>
-      <w:footerReference w:type="default" r:id="rId11"/>
+      <w:headerReference w:type="even" r:id="rId10"/>
+      <w:headerReference w:type="default" r:id="rId11"/>
+      <w:footerReference w:type="even" r:id="rId12"/>
+      <w:footerReference w:type="default" r:id="rId13"/>
+      <w:headerReference w:type="first" r:id="rId14"/>
+      <w:footerReference w:type="first" r:id="rId15"/>
       <w:pgSz w:w="12240" w:h="15840"/>
       <w:pgMar w:top="567" w:right="1134" w:bottom="2410" w:left="1134" w:header="426" w:footer="105" w:gutter="0"/>
       <w:cols w:space="708"/>
@@ -2087,6 +2089,22 @@
       </w:r>
     </w:p>
   </w:comment>
+  <w:comment w:id="26" w:author="MELISSA FERNANDA DUARTE MANZANO" w:date="2025-04-09T09:29:00Z" w:initials="MFDM">
+    <w:p>
+      <w:pPr>
+        <w:pStyle w:val="Textocomentario"/>
+      </w:pPr>
+      <w:r>
+        <w:rPr>
+          <w:rStyle w:val="Refdecomentario"/>
+        </w:rPr>
+        <w:annotationRef/>
+      </w:r>
+      <w:r>
+        <w:t>SIGLAS DE JEFE DE DEPARTAMENTO</w:t>
+      </w:r>
+    </w:p>
+  </w:comment>
   <w:comment w:id="27" w:author="MELISSA FERNANDA DUARTE MANZANO" w:date="2025-04-09T09:29:00Z" w:initials="MFDM">
     <w:p>
       <w:pPr>
@@ -2099,11 +2117,11 @@
         <w:annotationRef/>
       </w:r>
       <w:r>
-        <w:t>SIGLAS DE JEFE DE DEPARTAMENTO</w:t>
+        <w:t>SIGLAS DE LIC MARTHA</w:t>
       </w:r>
     </w:p>
   </w:comment>
-  <w:comment w:id="28" w:author="MELISSA FERNANDA DUARTE MANZANO" w:date="2025-04-09T09:29:00Z" w:initials="MFDM">
+  <w:comment w:id="28" w:author="MELISSA FERNANDA DUARTE MANZANO" w:date="2025-04-09T09:30:00Z" w:initials="MFDM">
     <w:p>
       <w:pPr>
         <w:pStyle w:val="Textocomentario"/>
@@ -2115,27 +2133,11 @@
         <w:annotationRef/>
       </w:r>
       <w:r>
-        <w:t>SIGLAS DE LIC MARTHA</w:t>
+        <w:t>SIGLAS DE ABOGADO</w:t>
       </w:r>
     </w:p>
   </w:comment>
   <w:comment w:id="29" w:author="MELISSA FERNANDA DUARTE MANZANO" w:date="2025-04-09T09:30:00Z" w:initials="MFDM">
-    <w:p>
-      <w:pPr>
-        <w:pStyle w:val="Textocomentario"/>
-      </w:pPr>
-      <w:r>
-        <w:rPr>
-          <w:rStyle w:val="Refdecomentario"/>
-        </w:rPr>
-        <w:annotationRef/>
-      </w:r>
-      <w:r>
-        <w:t>SIGLAS DE ABOGADO</w:t>
-      </w:r>
-    </w:p>
-  </w:comment>
-  <w:comment w:id="30" w:author="MELISSA FERNANDA DUARTE MANZANO" w:date="2025-04-09T09:30:00Z" w:initials="MFDM">
     <w:p>
       <w:pPr>
         <w:pStyle w:val="Textocomentario"/>
@@ -2216,6 +2218,16 @@
 </file>
 
 <file path=word/footer1.xml><?xml version="1.0" encoding="utf-8"?>
+<w:ftr xmlns:wpc="http://schemas.microsoft.com/office/word/2010/wordprocessingCanvas" xmlns:cx="http://schemas.microsoft.com/office/drawing/2014/chartex" xmlns:cx1="http://schemas.microsoft.com/office/drawing/2015/9/8/chartex" xmlns:cx2="http://schemas.microsoft.com/office/drawing/2015/10/21/chartex" xmlns:cx3="http://schemas.microsoft.com/office/drawing/2016/5/9/chartex" xmlns:cx4="http://schemas.microsoft.com/office/drawing/2016/5/10/chartex" xmlns:cx5="http://schemas.microsoft.com/office/drawing/2016/5/11/chartex" xmlns:cx6="http://schemas.microsoft.com/office/drawing/2016/5/12/chartex" xmlns:cx7="http://schemas.microsoft.com/office/drawing/2016/5/13/chartex" xmlns:cx8="http://schemas.microsoft.com/office/drawing/2016/5/14/chartex" xmlns:mc="http://schemas.openxmlformats.org/markup-compatibility/2006" xmlns:aink="http://schemas.microsoft.com/office/drawing/2016/ink" xmlns:am3d="http://schemas.microsoft.com/office/drawing/2017/model3d" xmlns:o="urn:schemas-microsoft-com:office:office" xmlns:r="http://schemas.openxmlformats.org/officeDocument/2006/relationships" xmlns:m="http://schemas.openxmlformats.org/officeDocument/2006/math" xmlns:v="urn:schemas-microsoft-com:vml" xmlns:wp14="http://schemas.microsoft.com/office/word/2010/wordprocessingDrawing" xmlns:wp="http://schemas.openxmlformats.org/drawingml/2006/wordprocessingDrawing" xmlns:w10="urn:schemas-microsoft-com:office:word" xmlns:w="http://schemas.openxmlformats.org/wordprocessingml/2006/main" xmlns:w14="http://schemas.microsoft.com/office/word/2010/wordml" xmlns:w15="http://schemas.microsoft.com/office/word/2012/wordml" xmlns:w16cid="http://schemas.microsoft.com/office/word/2016/wordml/cid" xmlns:w16se="http://schemas.microsoft.com/office/word/2015/wordml/symex" xmlns:wpg="http://schemas.microsoft.com/office/word/2010/wordprocessingGroup" xmlns:wpi="http://schemas.microsoft.com/office/word/2010/wordprocessingInk" xmlns:wne="http://schemas.microsoft.com/office/word/2006/wordml" xmlns:wps="http://schemas.microsoft.com/office/word/2010/wordprocessingShape" mc:Ignorable="w14 w15 w16se w16cid wp14">
+  <w:p>
+    <w:pPr>
+      <w:pStyle w:val="Piedepgina"/>
+    </w:pPr>
+  </w:p>
+</w:ftr>
+</file>
+
+<file path=word/footer2.xml><?xml version="1.0" encoding="utf-8"?>
 <w:ftr xmlns:wpc="http://schemas.microsoft.com/office/word/2010/wordprocessingCanvas" xmlns:cx="http://schemas.microsoft.com/office/drawing/2014/chartex" xmlns:cx1="http://schemas.microsoft.com/office/drawing/2015/9/8/chartex" xmlns:cx2="http://schemas.microsoft.com/office/drawing/2015/10/21/chartex" xmlns:cx3="http://schemas.microsoft.com/office/drawing/2016/5/9/chartex" xmlns:cx4="http://schemas.microsoft.com/office/drawing/2016/5/10/chartex" xmlns:cx5="http://schemas.microsoft.com/office/drawing/2016/5/11/chartex" xmlns:cx6="http://schemas.microsoft.com/office/drawing/2016/5/12/chartex" xmlns:cx7="http://schemas.microsoft.com/office/drawing/2016/5/13/chartex" xmlns:cx8="http://schemas.microsoft.com/office/drawing/2016/5/14/chartex" xmlns:mc="http://schemas.openxmlformats.org/markup-compatibility/2006" xmlns:aink="http://schemas.microsoft.com/office/drawing/2016/ink" xmlns:am3d="http://schemas.microsoft.com/office/drawing/2017/model3d" xmlns:o="urn:schemas-microsoft-com:office:office" xmlns:r="http://schemas.openxmlformats.org/officeDocument/2006/relationships" xmlns:m="http://schemas.openxmlformats.org/officeDocument/2006/math" xmlns:v="urn:schemas-microsoft-com:vml" xmlns:wp14="http://schemas.microsoft.com/office/word/2010/wordprocessingDrawing" xmlns:wp="http://schemas.openxmlformats.org/drawingml/2006/wordprocessingDrawing" xmlns:w10="urn:schemas-microsoft-com:office:word" xmlns:w="http://schemas.openxmlformats.org/wordprocessingml/2006/main" xmlns:w14="http://schemas.microsoft.com/office/word/2010/wordml" xmlns:w15="http://schemas.microsoft.com/office/word/2012/wordml" xmlns:w16cid="http://schemas.microsoft.com/office/word/2016/wordml/cid" xmlns:w16se="http://schemas.microsoft.com/office/word/2015/wordml/symex" xmlns:wpg="http://schemas.microsoft.com/office/word/2010/wordprocessingGroup" xmlns:wpi="http://schemas.microsoft.com/office/word/2010/wordprocessingInk" xmlns:wne="http://schemas.microsoft.com/office/word/2006/wordml" xmlns:wps="http://schemas.microsoft.com/office/word/2010/wordprocessingShape" mc:Ignorable="w14 w15 w16se w16cid wp14">
   <w:tbl>
     <w:tblPr>
@@ -2803,6 +2815,16 @@
 </w:ftr>
 </file>
 
+<file path=word/footer3.xml><?xml version="1.0" encoding="utf-8"?>
+<w:ftr xmlns:wpc="http://schemas.microsoft.com/office/word/2010/wordprocessingCanvas" xmlns:cx="http://schemas.microsoft.com/office/drawing/2014/chartex" xmlns:cx1="http://schemas.microsoft.com/office/drawing/2015/9/8/chartex" xmlns:cx2="http://schemas.microsoft.com/office/drawing/2015/10/21/chartex" xmlns:cx3="http://schemas.microsoft.com/office/drawing/2016/5/9/chartex" xmlns:cx4="http://schemas.microsoft.com/office/drawing/2016/5/10/chartex" xmlns:cx5="http://schemas.microsoft.com/office/drawing/2016/5/11/chartex" xmlns:cx6="http://schemas.microsoft.com/office/drawing/2016/5/12/chartex" xmlns:cx7="http://schemas.microsoft.com/office/drawing/2016/5/13/chartex" xmlns:cx8="http://schemas.microsoft.com/office/drawing/2016/5/14/chartex" xmlns:mc="http://schemas.openxmlformats.org/markup-compatibility/2006" xmlns:aink="http://schemas.microsoft.com/office/drawing/2016/ink" xmlns:am3d="http://schemas.microsoft.com/office/drawing/2017/model3d" xmlns:o="urn:schemas-microsoft-com:office:office" xmlns:r="http://schemas.openxmlformats.org/officeDocument/2006/relationships" xmlns:m="http://schemas.openxmlformats.org/officeDocument/2006/math" xmlns:v="urn:schemas-microsoft-com:vml" xmlns:wp14="http://schemas.microsoft.com/office/word/2010/wordprocessingDrawing" xmlns:wp="http://schemas.openxmlformats.org/drawingml/2006/wordprocessingDrawing" xmlns:w10="urn:schemas-microsoft-com:office:word" xmlns:w="http://schemas.openxmlformats.org/wordprocessingml/2006/main" xmlns:w14="http://schemas.microsoft.com/office/word/2010/wordml" xmlns:w15="http://schemas.microsoft.com/office/word/2012/wordml" xmlns:w16cid="http://schemas.microsoft.com/office/word/2016/wordml/cid" xmlns:w16se="http://schemas.microsoft.com/office/word/2015/wordml/symex" xmlns:wpg="http://schemas.microsoft.com/office/word/2010/wordprocessingGroup" xmlns:wpi="http://schemas.microsoft.com/office/word/2010/wordprocessingInk" xmlns:wne="http://schemas.microsoft.com/office/word/2006/wordml" xmlns:wps="http://schemas.microsoft.com/office/word/2010/wordprocessingShape" mc:Ignorable="w14 w15 w16se w16cid wp14">
+  <w:p>
+    <w:pPr>
+      <w:pStyle w:val="Piedepgina"/>
+    </w:pPr>
+  </w:p>
+</w:ftr>
+</file>
+
 <file path=word/footnotes.xml><?xml version="1.0" encoding="utf-8"?>
 <w:footnotes xmlns:wpc="http://schemas.microsoft.com/office/word/2010/wordprocessingCanvas" xmlns:cx="http://schemas.microsoft.com/office/drawing/2014/chartex" xmlns:cx1="http://schemas.microsoft.com/office/drawing/2015/9/8/chartex" xmlns:cx2="http://schemas.microsoft.com/office/drawing/2015/10/21/chartex" xmlns:cx3="http://schemas.microsoft.com/office/drawing/2016/5/9/chartex" xmlns:cx4="http://schemas.microsoft.com/office/drawing/2016/5/10/chartex" xmlns:cx5="http://schemas.microsoft.com/office/drawing/2016/5/11/chartex" xmlns:cx6="http://schemas.microsoft.com/office/drawing/2016/5/12/chartex" xmlns:cx7="http://schemas.microsoft.com/office/drawing/2016/5/13/chartex" xmlns:cx8="http://schemas.microsoft.com/office/drawing/2016/5/14/chartex" xmlns:mc="http://schemas.openxmlformats.org/markup-compatibility/2006" xmlns:aink="http://schemas.microsoft.com/office/drawing/2016/ink" xmlns:am3d="http://schemas.microsoft.com/office/drawing/2017/model3d" xmlns:o="urn:schemas-microsoft-com:office:office" xmlns:r="http://schemas.openxmlformats.org/officeDocument/2006/relationships" xmlns:m="http://schemas.openxmlformats.org/officeDocument/2006/math" xmlns:v="urn:schemas-microsoft-com:vml" xmlns:wp14="http://schemas.microsoft.com/office/word/2010/wordprocessingDrawing" xmlns:wp="http://schemas.openxmlformats.org/drawingml/2006/wordprocessingDrawing" xmlns:w10="urn:schemas-microsoft-com:office:word" xmlns:w="http://schemas.openxmlformats.org/wordprocessingml/2006/main" xmlns:w14="http://schemas.microsoft.com/office/word/2010/wordml" xmlns:w15="http://schemas.microsoft.com/office/word/2012/wordml" xmlns:w16cid="http://schemas.microsoft.com/office/word/2016/wordml/cid" xmlns:w16se="http://schemas.microsoft.com/office/word/2015/wordml/symex" xmlns:wpg="http://schemas.microsoft.com/office/word/2010/wordprocessingGroup" xmlns:wpi="http://schemas.microsoft.com/office/word/2010/wordprocessingInk" xmlns:wne="http://schemas.microsoft.com/office/word/2006/wordml" xmlns:wps="http://schemas.microsoft.com/office/word/2010/wordprocessingShape" mc:Ignorable="w14 w15 w16se w16cid wp14">
   <w:footnote w:type="separator" w:id="-1">
@@ -2829,6 +2851,16 @@
 </file>
 
 <file path=word/header1.xml><?xml version="1.0" encoding="utf-8"?>
+<w:hdr xmlns:wpc="http://schemas.microsoft.com/office/word/2010/wordprocessingCanvas" xmlns:cx="http://schemas.microsoft.com/office/drawing/2014/chartex" xmlns:cx1="http://schemas.microsoft.com/office/drawing/2015/9/8/chartex" xmlns:cx2="http://schemas.microsoft.com/office/drawing/2015/10/21/chartex" xmlns:cx3="http://schemas.microsoft.com/office/drawing/2016/5/9/chartex" xmlns:cx4="http://schemas.microsoft.com/office/drawing/2016/5/10/chartex" xmlns:cx5="http://schemas.microsoft.com/office/drawing/2016/5/11/chartex" xmlns:cx6="http://schemas.microsoft.com/office/drawing/2016/5/12/chartex" xmlns:cx7="http://schemas.microsoft.com/office/drawing/2016/5/13/chartex" xmlns:cx8="http://schemas.microsoft.com/office/drawing/2016/5/14/chartex" xmlns:mc="http://schemas.openxmlformats.org/markup-compatibility/2006" xmlns:aink="http://schemas.microsoft.com/office/drawing/2016/ink" xmlns:am3d="http://schemas.microsoft.com/office/drawing/2017/model3d" xmlns:o="urn:schemas-microsoft-com:office:office" xmlns:r="http://schemas.openxmlformats.org/officeDocument/2006/relationships" xmlns:m="http://schemas.openxmlformats.org/officeDocument/2006/math" xmlns:v="urn:schemas-microsoft-com:vml" xmlns:wp14="http://schemas.microsoft.com/office/word/2010/wordprocessingDrawing" xmlns:wp="http://schemas.openxmlformats.org/drawingml/2006/wordprocessingDrawing" xmlns:w10="urn:schemas-microsoft-com:office:word" xmlns:w="http://schemas.openxmlformats.org/wordprocessingml/2006/main" xmlns:w14="http://schemas.microsoft.com/office/word/2010/wordml" xmlns:w15="http://schemas.microsoft.com/office/word/2012/wordml" xmlns:w16cid="http://schemas.microsoft.com/office/word/2016/wordml/cid" xmlns:w16se="http://schemas.microsoft.com/office/word/2015/wordml/symex" xmlns:wpg="http://schemas.microsoft.com/office/word/2010/wordprocessingGroup" xmlns:wpi="http://schemas.microsoft.com/office/word/2010/wordprocessingInk" xmlns:wne="http://schemas.microsoft.com/office/word/2006/wordml" xmlns:wps="http://schemas.microsoft.com/office/word/2010/wordprocessingShape" mc:Ignorable="w14 w15 w16se w16cid wp14">
+  <w:p>
+    <w:pPr>
+      <w:pStyle w:val="Encabezado"/>
+    </w:pPr>
+  </w:p>
+</w:hdr>
+</file>
+
+<file path=word/header2.xml><?xml version="1.0" encoding="utf-8"?>
 <w:hdr xmlns:wpc="http://schemas.microsoft.com/office/word/2010/wordprocessingCanvas" xmlns:cx="http://schemas.microsoft.com/office/drawing/2014/chartex" xmlns:cx1="http://schemas.microsoft.com/office/drawing/2015/9/8/chartex" xmlns:cx2="http://schemas.microsoft.com/office/drawing/2015/10/21/chartex" xmlns:cx3="http://schemas.microsoft.com/office/drawing/2016/5/9/chartex" xmlns:cx4="http://schemas.microsoft.com/office/drawing/2016/5/10/chartex" xmlns:cx5="http://schemas.microsoft.com/office/drawing/2016/5/11/chartex" xmlns:cx6="http://schemas.microsoft.com/office/drawing/2016/5/12/chartex" xmlns:cx7="http://schemas.microsoft.com/office/drawing/2016/5/13/chartex" xmlns:cx8="http://schemas.microsoft.com/office/drawing/2016/5/14/chartex" xmlns:mc="http://schemas.openxmlformats.org/markup-compatibility/2006" xmlns:aink="http://schemas.microsoft.com/office/drawing/2016/ink" xmlns:am3d="http://schemas.microsoft.com/office/drawing/2017/model3d" xmlns:o="urn:schemas-microsoft-com:office:office" xmlns:r="http://schemas.openxmlformats.org/officeDocument/2006/relationships" xmlns:m="http://schemas.openxmlformats.org/officeDocument/2006/math" xmlns:v="urn:schemas-microsoft-com:vml" xmlns:wp14="http://schemas.microsoft.com/office/word/2010/wordprocessingDrawing" xmlns:wp="http://schemas.openxmlformats.org/drawingml/2006/wordprocessingDrawing" xmlns:w10="urn:schemas-microsoft-com:office:word" xmlns:w="http://schemas.openxmlformats.org/wordprocessingml/2006/main" xmlns:w14="http://schemas.microsoft.com/office/word/2010/wordml" xmlns:w15="http://schemas.microsoft.com/office/word/2012/wordml" xmlns:w16cid="http://schemas.microsoft.com/office/word/2016/wordml/cid" xmlns:w16se="http://schemas.microsoft.com/office/word/2015/wordml/symex" xmlns:wpg="http://schemas.microsoft.com/office/word/2010/wordprocessingGroup" xmlns:wpi="http://schemas.microsoft.com/office/word/2010/wordprocessingInk" xmlns:wne="http://schemas.microsoft.com/office/word/2006/wordml" xmlns:wps="http://schemas.microsoft.com/office/word/2010/wordprocessingShape" mc:Ignorable="w14 w15 w16se w16cid wp14">
   <w:tbl>
     <w:tblPr>
@@ -2869,9 +2901,9 @@
               <w:szCs w:val="16"/>
             </w:rPr>
           </w:pPr>
-          <w:bookmarkStart w:id="31" w:name="_Hlk194568822"/>
-          <w:bookmarkStart w:id="32" w:name="_Hlk195090056"/>
-          <w:bookmarkStart w:id="33" w:name="_Hlk195090057"/>
+          <w:bookmarkStart w:id="30" w:name="_Hlk194568822"/>
+          <w:bookmarkStart w:id="31" w:name="_Hlk195090056"/>
+          <w:bookmarkStart w:id="32" w:name="_Hlk195090057"/>
           <w:r>
             <w:rPr>
               <w:rFonts w:ascii="Athelas" w:hAnsi="Athelas"/>
@@ -3009,7 +3041,7 @@
         </w:p>
       </w:tc>
     </w:tr>
-    <w:bookmarkEnd w:id="31"/>
+    <w:bookmarkEnd w:id="30"/>
   </w:tbl>
   <w:p>
     <w:pPr>
@@ -3390,15 +3422,15 @@
             </w:rPr>
             <w:t>${</w:t>
           </w:r>
-          <w:proofErr w:type="spellStart"/>
           <w:r>
             <w:rPr>
               <w:rFonts w:ascii="Regesto Grotesk" w:hAnsi="Regesto Grotesk" w:cs="Arial"/>
               <w:sz w:val="20"/>
             </w:rPr>
-            <w:t>oficio_numero</w:t>
+            <w:t>oficio_numero_informe</w:t>
           </w:r>
-          <w:proofErr w:type="spellEnd"/>
+          <w:bookmarkStart w:id="33" w:name="_GoBack"/>
+          <w:bookmarkEnd w:id="33"/>
           <w:r>
             <w:rPr>
               <w:rFonts w:ascii="Regesto Grotesk" w:hAnsi="Regesto Grotesk" w:cs="Arial"/>
@@ -3448,14 +3480,24 @@
       <w:t>Informe de Seguimiento</w:t>
     </w:r>
   </w:p>
+  <w:bookmarkEnd w:id="31"/>
   <w:bookmarkEnd w:id="32"/>
-  <w:bookmarkEnd w:id="33"/>
   <w:p>
     <w:pPr>
       <w:pStyle w:val="Encabezado"/>
       <w:rPr>
         <w:sz w:val="14"/>
       </w:rPr>
+    </w:pPr>
+  </w:p>
+</w:hdr>
+</file>
+
+<file path=word/header3.xml><?xml version="1.0" encoding="utf-8"?>
+<w:hdr xmlns:wpc="http://schemas.microsoft.com/office/word/2010/wordprocessingCanvas" xmlns:cx="http://schemas.microsoft.com/office/drawing/2014/chartex" xmlns:cx1="http://schemas.microsoft.com/office/drawing/2015/9/8/chartex" xmlns:cx2="http://schemas.microsoft.com/office/drawing/2015/10/21/chartex" xmlns:cx3="http://schemas.microsoft.com/office/drawing/2016/5/9/chartex" xmlns:cx4="http://schemas.microsoft.com/office/drawing/2016/5/10/chartex" xmlns:cx5="http://schemas.microsoft.com/office/drawing/2016/5/11/chartex" xmlns:cx6="http://schemas.microsoft.com/office/drawing/2016/5/12/chartex" xmlns:cx7="http://schemas.microsoft.com/office/drawing/2016/5/13/chartex" xmlns:cx8="http://schemas.microsoft.com/office/drawing/2016/5/14/chartex" xmlns:mc="http://schemas.openxmlformats.org/markup-compatibility/2006" xmlns:aink="http://schemas.microsoft.com/office/drawing/2016/ink" xmlns:am3d="http://schemas.microsoft.com/office/drawing/2017/model3d" xmlns:o="urn:schemas-microsoft-com:office:office" xmlns:r="http://schemas.openxmlformats.org/officeDocument/2006/relationships" xmlns:m="http://schemas.openxmlformats.org/officeDocument/2006/math" xmlns:v="urn:schemas-microsoft-com:vml" xmlns:wp14="http://schemas.microsoft.com/office/word/2010/wordprocessingDrawing" xmlns:wp="http://schemas.openxmlformats.org/drawingml/2006/wordprocessingDrawing" xmlns:w10="urn:schemas-microsoft-com:office:word" xmlns:w="http://schemas.openxmlformats.org/wordprocessingml/2006/main" xmlns:w14="http://schemas.microsoft.com/office/word/2010/wordml" xmlns:w15="http://schemas.microsoft.com/office/word/2012/wordml" xmlns:w16cid="http://schemas.microsoft.com/office/word/2016/wordml/cid" xmlns:w16se="http://schemas.microsoft.com/office/word/2015/wordml/symex" xmlns:wpg="http://schemas.microsoft.com/office/word/2010/wordprocessingGroup" xmlns:wpi="http://schemas.microsoft.com/office/word/2010/wordprocessingInk" xmlns:wne="http://schemas.microsoft.com/office/word/2006/wordml" xmlns:wps="http://schemas.microsoft.com/office/word/2010/wordprocessingShape" mc:Ignorable="w14 w15 w16se w16cid wp14">
+  <w:p>
+    <w:pPr>
+      <w:pStyle w:val="Encabezado"/>
     </w:pPr>
   </w:p>
 </w:hdr>

</xml_diff>